<commit_message>
updating my notebooks, adding my presentation
</commit_message>
<xml_diff>
--- a/Project2-WebScraping/Rachelkogan/Presentation.docx
+++ b/Project2-WebScraping/Rachelkogan/Presentation.docx
@@ -34,7 +34,15 @@
         <w:t>I scraped all the New York Times crossword puzzle clues and answers from the la</w:t>
       </w:r>
       <w:r>
-        <w:t>st four years, but I’ve</w:t>
+        <w:t>st f</w:t>
+      </w:r>
+      <w:r>
+        <w:t>ive</w:t>
+      </w:r>
+      <w:bookmarkStart w:id="0" w:name="_GoBack"/>
+      <w:bookmarkEnd w:id="0"/>
+      <w:r>
+        <w:t>years, but I’ve</w:t>
       </w:r>
       <w:r>
         <w:t xml:space="preserve"> done the crossword </w:t>
@@ -57,15 +65,7 @@
         <w:t xml:space="preserve">I think there’s a myth about crosswords, which is that being good at crosswords is about knowing a lot of trivia, and it just couldn’t be further from the truth.  Sometimes a constructor will put an obscure word in there just to get all the clues to fit, but if you put too much trivia in your crossword </w:t>
       </w:r>
       <w:r>
-        <w:t xml:space="preserve">puzzle, Will </w:t>
-      </w:r>
-      <w:proofErr w:type="spellStart"/>
-      <w:r>
-        <w:t>Shortz</w:t>
-      </w:r>
-      <w:proofErr w:type="spellEnd"/>
-      <w:r>
-        <w:t xml:space="preserve"> will not print it.</w:t>
+        <w:t>puzzle, Will Shortz will not print it.</w:t>
       </w:r>
     </w:p>
     <w:p>
@@ -81,13 +81,8 @@
           <w:numId w:val="1"/>
         </w:numPr>
       </w:pPr>
-      <w:proofErr w:type="gramStart"/>
-      <w:r>
-        <w:t>clever</w:t>
-      </w:r>
-      <w:proofErr w:type="gramEnd"/>
-      <w:r>
-        <w:t xml:space="preserve"> puns</w:t>
+      <w:r>
+        <w:t>clever puns</w:t>
       </w:r>
     </w:p>
     <w:p>
@@ -98,38 +93,17 @@
           <w:numId w:val="1"/>
         </w:numPr>
       </w:pPr>
-      <w:proofErr w:type="gramStart"/>
-      <w:r>
-        <w:t>zeitgeist</w:t>
-      </w:r>
-      <w:proofErr w:type="gramEnd"/>
-      <w:r>
-        <w:t>-y clue-answer pairs</w:t>
+      <w:r>
+        <w:t>zeitgeist-y clue-answer pairs</w:t>
       </w:r>
     </w:p>
     <w:p/>
     <w:p>
       <w:r>
-        <w:t>“</w:t>
-      </w:r>
-      <w:proofErr w:type="gramStart"/>
-      <w:r>
-        <w:t>zeitgeist</w:t>
-      </w:r>
-      <w:proofErr w:type="gramEnd"/>
-      <w:r>
-        <w:t xml:space="preserve">” </w:t>
-      </w:r>
-      <w:r>
-        <w:t xml:space="preserve">is a </w:t>
-      </w:r>
-      <w:proofErr w:type="spellStart"/>
-      <w:r>
-        <w:t>german</w:t>
-      </w:r>
-      <w:proofErr w:type="spellEnd"/>
-      <w:r>
-        <w:t xml:space="preserve"> word which means “spirit of the times”. If you examine the html code of these crosswords, the title field of every crossword puzzle is just the date.  And the idea is that every crossword puzzle is supposed to be about that day, it is supposed to capture the spirit of the moment.  </w:t>
+        <w:t xml:space="preserve">“zeitgeist” </w:t>
+      </w:r>
+      <w:r>
+        <w:t xml:space="preserve">is a german word which means “spirit of the times”. If you examine the html code of these crosswords, the title field of every crossword puzzle is just the date.  And the idea is that every crossword puzzle is supposed to be about that day, it is supposed to capture the spirit of the moment.  </w:t>
       </w:r>
     </w:p>
     <w:p/>
@@ -141,21 +115,25 @@
         <w:t>so my</w:t>
       </w:r>
       <w:r>
-        <w:t xml:space="preserve"> project was about trying to visualize and understand how the NYT </w:t>
-      </w:r>
-      <w:proofErr w:type="gramStart"/>
-      <w:r>
-        <w:t>crossword puzzle</w:t>
-      </w:r>
-      <w:proofErr w:type="gramEnd"/>
-      <w:r>
-        <w:t xml:space="preserve"> stays current.</w:t>
+        <w:t xml:space="preserve"> project was about trying to visualize and understand how the NYT crossword puzzle stays current.</w:t>
       </w:r>
     </w:p>
     <w:p/>
     <w:p>
       <w:r>
-        <w:t>Here are some examples from the Sunday Crossword Puzzle this week:</w:t>
+        <w:t>One way to do this is to follow certain answers in the crossword and catalog how the clues have changed over time.</w:t>
+      </w:r>
+    </w:p>
+    <w:p/>
+    <w:p>
+      <w:r>
+        <w:t xml:space="preserve">Here are some examples from the Sunday Crossword Puzzle </w:t>
+      </w:r>
+      <w:r>
+        <w:t>two days ago</w:t>
+      </w:r>
+      <w:r>
+        <w:t>:</w:t>
       </w:r>
     </w:p>
     <w:p/>
@@ -185,29 +163,7 @@
           <w:szCs w:val="18"/>
           <w:shd w:val="clear" w:color="auto" w:fill="FFFFFF"/>
         </w:rPr>
-        <w:t xml:space="preserve">63. Acronym for a class taught over the </w:t>
-      </w:r>
-      <w:proofErr w:type="gramStart"/>
-      <w:r>
-        <w:rPr>
-          <w:rFonts w:ascii="Tahoma" w:eastAsia="Times New Roman" w:hAnsi="Tahoma" w:cs="Times New Roman"/>
-          <w:color w:val="333333"/>
-          <w:sz w:val="18"/>
-          <w:szCs w:val="18"/>
-          <w:shd w:val="clear" w:color="auto" w:fill="FFFFFF"/>
-        </w:rPr>
-        <w:t>Internet :</w:t>
-      </w:r>
-      <w:proofErr w:type="gramEnd"/>
-      <w:r>
-        <w:rPr>
-          <w:rFonts w:ascii="Tahoma" w:eastAsia="Times New Roman" w:hAnsi="Tahoma" w:cs="Times New Roman"/>
-          <w:color w:val="333333"/>
-          <w:sz w:val="18"/>
-          <w:szCs w:val="18"/>
-          <w:shd w:val="clear" w:color="auto" w:fill="FFFFFF"/>
-        </w:rPr>
-        <w:t> </w:t>
+        <w:t>63. Acronym for a class taught over the Internet : </w:t>
       </w:r>
       <w:hyperlink r:id="rId6" w:history="1">
         <w:r>
@@ -248,29 +204,7 @@
           <w:szCs w:val="18"/>
           <w:shd w:val="clear" w:color="auto" w:fill="FFFFFF"/>
         </w:rPr>
-        <w:t xml:space="preserve">75. Bulked up, in modern </w:t>
-      </w:r>
-      <w:proofErr w:type="gramStart"/>
-      <w:r>
-        <w:rPr>
-          <w:rFonts w:ascii="Tahoma" w:eastAsia="Times New Roman" w:hAnsi="Tahoma" w:cs="Times New Roman"/>
-          <w:color w:val="333333"/>
-          <w:sz w:val="18"/>
-          <w:szCs w:val="18"/>
-          <w:shd w:val="clear" w:color="auto" w:fill="FFFFFF"/>
-        </w:rPr>
-        <w:t>lingo :</w:t>
-      </w:r>
-      <w:proofErr w:type="gramEnd"/>
-      <w:r>
-        <w:rPr>
-          <w:rFonts w:ascii="Tahoma" w:eastAsia="Times New Roman" w:hAnsi="Tahoma" w:cs="Times New Roman"/>
-          <w:color w:val="333333"/>
-          <w:sz w:val="18"/>
-          <w:szCs w:val="18"/>
-          <w:shd w:val="clear" w:color="auto" w:fill="FFFFFF"/>
-        </w:rPr>
-        <w:t> </w:t>
+        <w:t>75. Bulked up, in modern lingo : </w:t>
       </w:r>
       <w:hyperlink r:id="rId7" w:history="1">
         <w:r>
@@ -311,73 +245,7 @@
           <w:szCs w:val="18"/>
           <w:shd w:val="clear" w:color="auto" w:fill="FFFFFF"/>
         </w:rPr>
-        <w:t xml:space="preserve">14. </w:t>
-      </w:r>
-      <w:proofErr w:type="spellStart"/>
-      <w:r>
-        <w:rPr>
-          <w:rFonts w:ascii="Tahoma" w:eastAsia="Times New Roman" w:hAnsi="Tahoma" w:cs="Times New Roman"/>
-          <w:color w:val="333333"/>
-          <w:sz w:val="18"/>
-          <w:szCs w:val="18"/>
-          <w:shd w:val="clear" w:color="auto" w:fill="FFFFFF"/>
-        </w:rPr>
-        <w:t>Tyrion</w:t>
-      </w:r>
-      <w:proofErr w:type="spellEnd"/>
-      <w:r>
-        <w:rPr>
-          <w:rFonts w:ascii="Tahoma" w:eastAsia="Times New Roman" w:hAnsi="Tahoma" w:cs="Times New Roman"/>
-          <w:color w:val="333333"/>
-          <w:sz w:val="18"/>
-          <w:szCs w:val="18"/>
-          <w:shd w:val="clear" w:color="auto" w:fill="FFFFFF"/>
-        </w:rPr>
-        <w:t xml:space="preserve"> </w:t>
-      </w:r>
-      <w:proofErr w:type="spellStart"/>
-      <w:r>
-        <w:rPr>
-          <w:rFonts w:ascii="Tahoma" w:eastAsia="Times New Roman" w:hAnsi="Tahoma" w:cs="Times New Roman"/>
-          <w:color w:val="333333"/>
-          <w:sz w:val="18"/>
-          <w:szCs w:val="18"/>
-          <w:shd w:val="clear" w:color="auto" w:fill="FFFFFF"/>
-        </w:rPr>
-        <w:t>Lannister</w:t>
-      </w:r>
-      <w:proofErr w:type="spellEnd"/>
-      <w:r>
-        <w:rPr>
-          <w:rFonts w:ascii="Tahoma" w:eastAsia="Times New Roman" w:hAnsi="Tahoma" w:cs="Times New Roman"/>
-          <w:color w:val="333333"/>
-          <w:sz w:val="18"/>
-          <w:szCs w:val="18"/>
-          <w:shd w:val="clear" w:color="auto" w:fill="FFFFFF"/>
-        </w:rPr>
-        <w:t xml:space="preserve"> of "Game of Thrones" and </w:t>
-      </w:r>
-      <w:proofErr w:type="gramStart"/>
-      <w:r>
-        <w:rPr>
-          <w:rFonts w:ascii="Tahoma" w:eastAsia="Times New Roman" w:hAnsi="Tahoma" w:cs="Times New Roman"/>
-          <w:color w:val="333333"/>
-          <w:sz w:val="18"/>
-          <w:szCs w:val="18"/>
-          <w:shd w:val="clear" w:color="auto" w:fill="FFFFFF"/>
-        </w:rPr>
-        <w:t>others :</w:t>
-      </w:r>
-      <w:proofErr w:type="gramEnd"/>
-      <w:r>
-        <w:rPr>
-          <w:rFonts w:ascii="Tahoma" w:eastAsia="Times New Roman" w:hAnsi="Tahoma" w:cs="Times New Roman"/>
-          <w:color w:val="333333"/>
-          <w:sz w:val="18"/>
-          <w:szCs w:val="18"/>
-          <w:shd w:val="clear" w:color="auto" w:fill="FFFFFF"/>
-        </w:rPr>
-        <w:t> </w:t>
+        <w:t>14. Tyrion Lannister of "Game of Thrones" and others : </w:t>
       </w:r>
       <w:hyperlink r:id="rId8" w:history="1">
         <w:r>
@@ -392,8 +260,6 @@
           <w:t>IMPS</w:t>
         </w:r>
       </w:hyperlink>
-      <w:bookmarkStart w:id="0" w:name="_GoBack"/>
-      <w:bookmarkEnd w:id="0"/>
     </w:p>
     <w:p/>
     <w:p/>

</xml_diff>